<commit_message>
[feature Doug - Task: group self-avaluation]
</commit_message>
<xml_diff>
--- a/Auto avaliação/Auto avaliacao dia 10-09-21.pdf.docx
+++ b/Auto avaliação/Auto avaliacao dia 10-09-21.pdf.docx
@@ -2276,139 +2276,163 @@
               <w:spacing w:line="240" w:lineRule="auto"/>
               <w:jc w:val="center"/>
             </w:pPr>
-          </w:p>
-        </w:tc>
-        <w:tc>
-          <w:tcPr>
-            <w:tcW w:w="1440" w:type="dxa"/>
-            <w:tcMar>
-              <w:top w:w="100" w:type="dxa"/>
-              <w:left w:w="100" w:type="dxa"/>
-              <w:bottom w:w="100" w:type="dxa"/>
-              <w:right w:w="100" w:type="dxa"/>
-            </w:tcMar>
-            <w:vAlign w:val="center"/>
-          </w:tcPr>
-          <w:p>
-            <w:pPr>
-              <w:widowControl w:val="0"/>
-              <w:spacing w:line="240" w:lineRule="auto"/>
-              <w:jc w:val="center"/>
-            </w:pPr>
-          </w:p>
-        </w:tc>
-        <w:tc>
-          <w:tcPr>
-            <w:tcW w:w="1440" w:type="dxa"/>
-            <w:tcMar>
-              <w:top w:w="100" w:type="dxa"/>
-              <w:left w:w="100" w:type="dxa"/>
-              <w:bottom w:w="100" w:type="dxa"/>
-              <w:right w:w="100" w:type="dxa"/>
-            </w:tcMar>
-            <w:vAlign w:val="center"/>
-          </w:tcPr>
-          <w:p>
-            <w:pPr>
-              <w:widowControl w:val="0"/>
-              <w:spacing w:line="240" w:lineRule="auto"/>
-              <w:jc w:val="center"/>
-            </w:pPr>
-          </w:p>
-        </w:tc>
-        <w:tc>
-          <w:tcPr>
-            <w:tcW w:w="1440" w:type="dxa"/>
-            <w:tcMar>
-              <w:top w:w="100" w:type="dxa"/>
-              <w:left w:w="100" w:type="dxa"/>
-              <w:bottom w:w="100" w:type="dxa"/>
-              <w:right w:w="100" w:type="dxa"/>
-            </w:tcMar>
-            <w:vAlign w:val="center"/>
-          </w:tcPr>
-          <w:p>
-            <w:pPr>
-              <w:widowControl w:val="0"/>
-              <w:spacing w:line="240" w:lineRule="auto"/>
-              <w:jc w:val="center"/>
-            </w:pPr>
-          </w:p>
-        </w:tc>
-        <w:tc>
-          <w:tcPr>
-            <w:tcW w:w="1440" w:type="dxa"/>
-            <w:tcMar>
-              <w:top w:w="100" w:type="dxa"/>
-              <w:left w:w="100" w:type="dxa"/>
-              <w:bottom w:w="100" w:type="dxa"/>
-              <w:right w:w="100" w:type="dxa"/>
-            </w:tcMar>
-            <w:vAlign w:val="center"/>
-          </w:tcPr>
-          <w:p>
-            <w:pPr>
-              <w:widowControl w:val="0"/>
-              <w:spacing w:line="240" w:lineRule="auto"/>
-              <w:jc w:val="center"/>
-            </w:pPr>
-          </w:p>
-        </w:tc>
-        <w:tc>
-          <w:tcPr>
-            <w:tcW w:w="1440" w:type="dxa"/>
-            <w:tcMar>
-              <w:top w:w="100" w:type="dxa"/>
-              <w:left w:w="100" w:type="dxa"/>
-              <w:bottom w:w="100" w:type="dxa"/>
-              <w:right w:w="100" w:type="dxa"/>
-            </w:tcMar>
-            <w:vAlign w:val="center"/>
-          </w:tcPr>
-          <w:p>
-            <w:pPr>
-              <w:widowControl w:val="0"/>
-              <w:spacing w:line="240" w:lineRule="auto"/>
-              <w:jc w:val="center"/>
-            </w:pPr>
-          </w:p>
-        </w:tc>
-        <w:tc>
-          <w:tcPr>
-            <w:tcW w:w="1440" w:type="dxa"/>
-            <w:tcMar>
-              <w:top w:w="100" w:type="dxa"/>
-              <w:left w:w="100" w:type="dxa"/>
-              <w:bottom w:w="100" w:type="dxa"/>
-              <w:right w:w="100" w:type="dxa"/>
-            </w:tcMar>
-            <w:vAlign w:val="center"/>
-          </w:tcPr>
-          <w:p>
-            <w:pPr>
-              <w:widowControl w:val="0"/>
-              <w:spacing w:line="240" w:lineRule="auto"/>
-              <w:jc w:val="center"/>
-            </w:pPr>
-          </w:p>
-        </w:tc>
-        <w:tc>
-          <w:tcPr>
-            <w:tcW w:w="1440" w:type="dxa"/>
-            <w:tcMar>
-              <w:top w:w="100" w:type="dxa"/>
-              <w:left w:w="100" w:type="dxa"/>
-              <w:bottom w:w="100" w:type="dxa"/>
-              <w:right w:w="100" w:type="dxa"/>
-            </w:tcMar>
-            <w:vAlign w:val="center"/>
-          </w:tcPr>
-          <w:p>
-            <w:pPr>
-              <w:widowControl w:val="0"/>
-              <w:spacing w:line="240" w:lineRule="auto"/>
-              <w:jc w:val="center"/>
-            </w:pPr>
+            <w:r>
+              <w:t>4</w:t>
+            </w:r>
+          </w:p>
+        </w:tc>
+        <w:tc>
+          <w:tcPr>
+            <w:tcW w:w="1440" w:type="dxa"/>
+            <w:tcMar>
+              <w:top w:w="100" w:type="dxa"/>
+              <w:left w:w="100" w:type="dxa"/>
+              <w:bottom w:w="100" w:type="dxa"/>
+              <w:right w:w="100" w:type="dxa"/>
+            </w:tcMar>
+            <w:vAlign w:val="center"/>
+          </w:tcPr>
+          <w:p>
+            <w:pPr>
+              <w:widowControl w:val="0"/>
+              <w:spacing w:line="240" w:lineRule="auto"/>
+              <w:jc w:val="center"/>
+            </w:pPr>
+            <w:r>
+              <w:t>4</w:t>
+            </w:r>
+          </w:p>
+        </w:tc>
+        <w:tc>
+          <w:tcPr>
+            <w:tcW w:w="1440" w:type="dxa"/>
+            <w:tcMar>
+              <w:top w:w="100" w:type="dxa"/>
+              <w:left w:w="100" w:type="dxa"/>
+              <w:bottom w:w="100" w:type="dxa"/>
+              <w:right w:w="100" w:type="dxa"/>
+            </w:tcMar>
+            <w:vAlign w:val="center"/>
+          </w:tcPr>
+          <w:p>
+            <w:pPr>
+              <w:widowControl w:val="0"/>
+              <w:spacing w:line="240" w:lineRule="auto"/>
+              <w:jc w:val="center"/>
+            </w:pPr>
+            <w:r>
+              <w:t>4</w:t>
+            </w:r>
+          </w:p>
+        </w:tc>
+        <w:tc>
+          <w:tcPr>
+            <w:tcW w:w="1440" w:type="dxa"/>
+            <w:tcMar>
+              <w:top w:w="100" w:type="dxa"/>
+              <w:left w:w="100" w:type="dxa"/>
+              <w:bottom w:w="100" w:type="dxa"/>
+              <w:right w:w="100" w:type="dxa"/>
+            </w:tcMar>
+            <w:vAlign w:val="center"/>
+          </w:tcPr>
+          <w:p>
+            <w:pPr>
+              <w:widowControl w:val="0"/>
+              <w:spacing w:line="240" w:lineRule="auto"/>
+              <w:jc w:val="center"/>
+            </w:pPr>
+            <w:r>
+              <w:t>4</w:t>
+            </w:r>
+          </w:p>
+        </w:tc>
+        <w:tc>
+          <w:tcPr>
+            <w:tcW w:w="1440" w:type="dxa"/>
+            <w:tcMar>
+              <w:top w:w="100" w:type="dxa"/>
+              <w:left w:w="100" w:type="dxa"/>
+              <w:bottom w:w="100" w:type="dxa"/>
+              <w:right w:w="100" w:type="dxa"/>
+            </w:tcMar>
+            <w:vAlign w:val="center"/>
+          </w:tcPr>
+          <w:p>
+            <w:pPr>
+              <w:widowControl w:val="0"/>
+              <w:spacing w:line="240" w:lineRule="auto"/>
+              <w:jc w:val="center"/>
+            </w:pPr>
+            <w:r>
+              <w:t>4</w:t>
+            </w:r>
+          </w:p>
+        </w:tc>
+        <w:tc>
+          <w:tcPr>
+            <w:tcW w:w="1440" w:type="dxa"/>
+            <w:tcMar>
+              <w:top w:w="100" w:type="dxa"/>
+              <w:left w:w="100" w:type="dxa"/>
+              <w:bottom w:w="100" w:type="dxa"/>
+              <w:right w:w="100" w:type="dxa"/>
+            </w:tcMar>
+            <w:vAlign w:val="center"/>
+          </w:tcPr>
+          <w:p>
+            <w:pPr>
+              <w:widowControl w:val="0"/>
+              <w:spacing w:line="240" w:lineRule="auto"/>
+              <w:jc w:val="center"/>
+            </w:pPr>
+            <w:r>
+              <w:t>3</w:t>
+            </w:r>
+          </w:p>
+        </w:tc>
+        <w:tc>
+          <w:tcPr>
+            <w:tcW w:w="1440" w:type="dxa"/>
+            <w:tcMar>
+              <w:top w:w="100" w:type="dxa"/>
+              <w:left w:w="100" w:type="dxa"/>
+              <w:bottom w:w="100" w:type="dxa"/>
+              <w:right w:w="100" w:type="dxa"/>
+            </w:tcMar>
+            <w:vAlign w:val="center"/>
+          </w:tcPr>
+          <w:p>
+            <w:pPr>
+              <w:widowControl w:val="0"/>
+              <w:spacing w:line="240" w:lineRule="auto"/>
+              <w:jc w:val="center"/>
+            </w:pPr>
+            <w:r>
+              <w:t>3</w:t>
+            </w:r>
+          </w:p>
+        </w:tc>
+        <w:tc>
+          <w:tcPr>
+            <w:tcW w:w="1440" w:type="dxa"/>
+            <w:tcMar>
+              <w:top w:w="100" w:type="dxa"/>
+              <w:left w:w="100" w:type="dxa"/>
+              <w:bottom w:w="100" w:type="dxa"/>
+              <w:right w:w="100" w:type="dxa"/>
+            </w:tcMar>
+            <w:vAlign w:val="center"/>
+          </w:tcPr>
+          <w:p>
+            <w:pPr>
+              <w:widowControl w:val="0"/>
+              <w:spacing w:line="240" w:lineRule="auto"/>
+              <w:jc w:val="center"/>
+            </w:pPr>
+            <w:r>
+              <w:t>4</w:t>
+            </w:r>
           </w:p>
         </w:tc>
       </w:tr>
@@ -7239,6 +7263,9 @@
         </w:tc>
       </w:tr>
       <w:tr>
+        <w:trPr>
+          <w:trHeight w:val="1045"/>
+        </w:trPr>
         <w:tc>
           <w:tcPr>
             <w:tcW w:w="465" w:type="dxa"/>
@@ -7289,13 +7316,13 @@
             <w:pPr>
               <w:spacing w:line="240" w:lineRule="auto"/>
               <w:rPr>
-                <w:b/>
+                <w:bCs/>
                 <w:u w:val="single"/>
               </w:rPr>
             </w:pPr>
             <w:r>
               <w:rPr>
-                <w:b/>
+                <w:bCs/>
               </w:rPr>
               <w:t>Orientação ao futuro e responsabilidade pessoal. Prática e entender o que as empresas buscam</w:t>
             </w:r>
@@ -7419,9 +7446,15 @@
           <w:p>
             <w:pPr>
               <w:rPr>
-                <w:b/>
-              </w:rPr>
-            </w:pPr>
+                <w:bCs/>
+              </w:rPr>
+            </w:pPr>
+            <w:r>
+              <w:rPr>
+                <w:bCs/>
+              </w:rPr>
+              <w:t>Nenhuma</w:t>
+            </w:r>
           </w:p>
           <w:p>
             <w:pPr>
@@ -7495,6 +7528,25 @@
           </w:p>
           <w:p>
             <w:pPr>
+              <w:rPr>
+                <w:bCs/>
+              </w:rPr>
+            </w:pPr>
+            <w:r>
+              <w:rPr>
+                <w:bCs/>
+              </w:rPr>
+              <w:t>Não existiu</w:t>
+            </w:r>
+            <w:r>
+              <w:rPr>
+                <w:bCs/>
+              </w:rPr>
+              <w:t>, nossa opinião foi bem sensata levando em conta a situação como um todo.</w:t>
+            </w:r>
+          </w:p>
+          <w:p>
+            <w:pPr>
               <w:widowControl w:val="0"/>
               <w:spacing w:line="240" w:lineRule="auto"/>
             </w:pPr>
@@ -7571,6 +7623,18 @@
                 <w:b/>
               </w:rPr>
             </w:pPr>
+            <w:r>
+              <w:rPr>
+                <w:b/>
+              </w:rPr>
+              <w:t xml:space="preserve">R: </w:t>
+            </w:r>
+            <w:r>
+              <w:rPr>
+                <w:bCs/>
+              </w:rPr>
+              <w:t>continuar praticando, sempre atento nas próprias ações e tentar não agir por impulso.</w:t>
+            </w:r>
           </w:p>
           <w:p>
             <w:pPr>
@@ -8502,37 +8566,6 @@
       </w:r>
     </w:p>
     <w:p/>
-    <w:p/>
-    <w:p/>
-    <w:p>
-      <w:pPr>
-        <w:rPr>
-          <w:u w:val="single"/>
-        </w:rPr>
-      </w:pPr>
-    </w:p>
-    <w:p>
-      <w:pPr>
-        <w:rPr>
-          <w:u w:val="single"/>
-        </w:rPr>
-      </w:pPr>
-    </w:p>
-    <w:p>
-      <w:pPr>
-        <w:rPr>
-          <w:u w:val="single"/>
-        </w:rPr>
-      </w:pPr>
-    </w:p>
-    <w:p/>
-    <w:p>
-      <w:pPr>
-        <w:rPr>
-          <w:u w:val="single"/>
-        </w:rPr>
-      </w:pPr>
-    </w:p>
     <w:p>
       <w:pPr>
         <w:rPr>
@@ -8544,7 +8577,6 @@
     <w:p/>
     <w:p>
       <w:r>
-        <w:lastRenderedPageBreak/>
         <w:t>Sugestão de melhora em grupo (</w:t>
       </w:r>
       <w:proofErr w:type="spellStart"/>
@@ -8592,6 +8624,7 @@
     <w:p/>
     <w:p>
       <w:r>
+        <w:lastRenderedPageBreak/>
         <w:t>Sugestão de melhora em grupo (Juliana):</w:t>
       </w:r>
     </w:p>
@@ -8608,12 +8641,29 @@
     </w:p>
     <w:p/>
     <w:p>
+      <w:r>
+        <w:t xml:space="preserve">Avaliação em </w:t>
+      </w:r>
+      <w:proofErr w:type="gramStart"/>
+      <w:r>
+        <w:t>grupo(</w:t>
+      </w:r>
+      <w:proofErr w:type="gramEnd"/>
+      <w:r>
+        <w:t>Douglas):</w:t>
+      </w:r>
+    </w:p>
+    <w:p>
       <w:pPr>
         <w:rPr>
           <w:u w:val="single"/>
         </w:rPr>
       </w:pPr>
+      <w:r>
+        <w:t>O grupo tem caminhado junto com um bom trabalho em equipe, porém tenho reparado que a falta de membros aumenta um pouco a pressão em cima de todos, ainda sim estamos nos desenvolvendo e nos apoiando dentro do possível, esse problema também pode gerar falta de preparação em trabalhos devido a imprevistos na agenda de alguns colegas de equipe, pois alguns trabalhos são requisitados com um mínimo ou curto tempo para entrega. Acredito que devido a essa questão o grupo deverá se manter atento, e a persistência será vital para levar adiante e sobrepor esses obstáculos, mas no geral está tudo correndo de forma ok.</w:t>
+      </w:r>
     </w:p>
+    <w:p/>
     <w:sectPr>
       <w:headerReference w:type="default" r:id="rId7"/>
       <w:footerReference w:type="default" r:id="rId8"/>

</xml_diff>